<commit_message>
Updated lab info for 2022-2023 and added Fresnel DACQ docs
</commit_message>
<xml_diff>
--- a/content/info/covid/CoviDProcedure.docx
+++ b/content/info/covid/CoviDProcedure.docx
@@ -1,6 +1,6 @@
 
 <file path=word/document.xml><?xml version="1.0" encoding="utf-8"?>
-<w:document xmlns:wpc="http://schemas.microsoft.com/office/word/2010/wordprocessingCanvas" xmlns:cx="http://schemas.microsoft.com/office/drawing/2014/chartex" xmlns:cx1="http://schemas.microsoft.com/office/drawing/2015/9/8/chartex" xmlns:cx2="http://schemas.microsoft.com/office/drawing/2015/10/21/chartex" xmlns:cx3="http://schemas.microsoft.com/office/drawing/2016/5/9/chartex" xmlns:cx4="http://schemas.microsoft.com/office/drawing/2016/5/10/chartex" xmlns:cx5="http://schemas.microsoft.com/office/drawing/2016/5/11/chartex" xmlns:cx6="http://schemas.microsoft.com/office/drawing/2016/5/12/chartex" xmlns:cx7="http://schemas.microsoft.com/office/drawing/2016/5/13/chartex" xmlns:cx8="http://schemas.microsoft.com/office/drawing/2016/5/14/chartex" xmlns:mc="http://schemas.openxmlformats.org/markup-compatibility/2006" xmlns:aink="http://schemas.microsoft.com/office/drawing/2016/ink" xmlns:am3d="http://schemas.microsoft.com/office/drawing/2017/model3d" xmlns:o="urn:schemas-microsoft-com:office:office" xmlns:r="http://schemas.openxmlformats.org/officeDocument/2006/relationships" xmlns:m="http://schemas.openxmlformats.org/officeDocument/2006/math" xmlns:v="urn:schemas-microsoft-com:vml" xmlns:wp14="http://schemas.microsoft.com/office/word/2010/wordprocessingDrawing" xmlns:wp="http://schemas.openxmlformats.org/drawingml/2006/wordprocessingDrawing" xmlns:w10="urn:schemas-microsoft-com:office:word" xmlns:w="http://schemas.openxmlformats.org/wordprocessingml/2006/main" xmlns:w14="http://schemas.microsoft.com/office/word/2010/wordml" xmlns:w15="http://schemas.microsoft.com/office/word/2012/wordml" xmlns:w16cid="http://schemas.microsoft.com/office/word/2016/wordml/cid" xmlns:w16se="http://schemas.microsoft.com/office/word/2015/wordml/symex" xmlns:wpg="http://schemas.microsoft.com/office/word/2010/wordprocessingGroup" xmlns:wpi="http://schemas.microsoft.com/office/word/2010/wordprocessingInk" xmlns:wne="http://schemas.microsoft.com/office/word/2006/wordml" xmlns:wps="http://schemas.microsoft.com/office/word/2010/wordprocessingShape" mc:Ignorable="w14 w15 w16se w16cid wp14">
+<w:document xmlns:wpc="http://schemas.microsoft.com/office/word/2010/wordprocessingCanvas" xmlns:cx="http://schemas.microsoft.com/office/drawing/2014/chartex" xmlns:cx1="http://schemas.microsoft.com/office/drawing/2015/9/8/chartex" xmlns:cx2="http://schemas.microsoft.com/office/drawing/2015/10/21/chartex" xmlns:cx3="http://schemas.microsoft.com/office/drawing/2016/5/9/chartex" xmlns:cx4="http://schemas.microsoft.com/office/drawing/2016/5/10/chartex" xmlns:cx5="http://schemas.microsoft.com/office/drawing/2016/5/11/chartex" xmlns:cx6="http://schemas.microsoft.com/office/drawing/2016/5/12/chartex" xmlns:cx7="http://schemas.microsoft.com/office/drawing/2016/5/13/chartex" xmlns:cx8="http://schemas.microsoft.com/office/drawing/2016/5/14/chartex" xmlns:mc="http://schemas.openxmlformats.org/markup-compatibility/2006" xmlns:aink="http://schemas.microsoft.com/office/drawing/2016/ink" xmlns:am3d="http://schemas.microsoft.com/office/drawing/2017/model3d" xmlns:o="urn:schemas-microsoft-com:office:office" xmlns:oel="http://schemas.microsoft.com/office/2019/extlst" xmlns:r="http://schemas.openxmlformats.org/officeDocument/2006/relationships" xmlns:m="http://schemas.openxmlformats.org/officeDocument/2006/math" xmlns:v="urn:schemas-microsoft-com:vml" xmlns:wp14="http://schemas.microsoft.com/office/word/2010/wordprocessingDrawing" xmlns:wp="http://schemas.openxmlformats.org/drawingml/2006/wordprocessingDrawing" xmlns:w10="urn:schemas-microsoft-com:office:word" xmlns:w="http://schemas.openxmlformats.org/wordprocessingml/2006/main" xmlns:w14="http://schemas.microsoft.com/office/word/2010/wordml" xmlns:w15="http://schemas.microsoft.com/office/word/2012/wordml" xmlns:w16cex="http://schemas.microsoft.com/office/word/2018/wordml/cex" xmlns:w16cid="http://schemas.microsoft.com/office/word/2016/wordml/cid" xmlns:w16="http://schemas.microsoft.com/office/word/2018/wordml" xmlns:w16sdtdh="http://schemas.microsoft.com/office/word/2020/wordml/sdtdatahash" xmlns:w16se="http://schemas.microsoft.com/office/word/2015/wordml/symex" xmlns:wpg="http://schemas.microsoft.com/office/word/2010/wordprocessingGroup" xmlns:wpi="http://schemas.microsoft.com/office/word/2010/wordprocessingInk" xmlns:wne="http://schemas.microsoft.com/office/word/2006/wordml" xmlns:wps="http://schemas.microsoft.com/office/word/2010/wordprocessingShape" mc:Ignorable="w14 w15 w16se w16cid w16 w16cex w16sdtdh wp14">
   <w:body>
     <w:p/>
     <w:p/>
@@ -68,66 +68,47 @@
           <w:szCs w:val="22"/>
         </w:rPr>
       </w:pPr>
-      <w:r>
+    </w:p>
+    <w:p>
+      <w:pPr>
         <w:rPr>
           <w:rFonts w:cstheme="minorHAnsi"/>
           <w:sz w:val="22"/>
           <w:szCs w:val="22"/>
         </w:rPr>
-        <w:t>anyone who cannot wear a mask should contact emma.sokell@ucd.ie</w:t>
-      </w:r>
-    </w:p>
-    <w:p>
-      <w:pPr>
+      </w:pPr>
+      <w:r>
         <w:rPr>
           <w:rFonts w:cstheme="minorHAnsi"/>
           <w:sz w:val="22"/>
           <w:szCs w:val="22"/>
         </w:rPr>
-      </w:pPr>
-    </w:p>
-    <w:p>
-      <w:pPr>
+        <w:t>You should sign in/out of the lab using the google form</w:t>
+      </w:r>
+      <w:r>
         <w:rPr>
           <w:rFonts w:cstheme="minorHAnsi"/>
           <w:sz w:val="22"/>
           <w:szCs w:val="22"/>
         </w:rPr>
-      </w:pPr>
+        <w:t xml:space="preserve"> accessed via the QR codes posted in the labs</w:t>
+      </w:r>
       <w:r>
         <w:rPr>
           <w:rFonts w:cstheme="minorHAnsi"/>
           <w:sz w:val="22"/>
           <w:szCs w:val="22"/>
         </w:rPr>
-        <w:t>You should sign in/out of the lab using the google form</w:t>
-      </w:r>
-      <w:r>
+        <w:t>. This information will be used for keeping lab attendance records and covid-19 contact tracing if required.</w:t>
+      </w:r>
+    </w:p>
+    <w:p>
+      <w:pPr>
         <w:rPr>
           <w:rFonts w:cstheme="minorHAnsi"/>
           <w:sz w:val="22"/>
           <w:szCs w:val="22"/>
         </w:rPr>
-        <w:t xml:space="preserve"> accessed via the QR codes posted in the labs</w:t>
-      </w:r>
-      <w:bookmarkStart w:id="0" w:name="_GoBack"/>
-      <w:bookmarkEnd w:id="0"/>
-      <w:r>
-        <w:rPr>
-          <w:rFonts w:cstheme="minorHAnsi"/>
-          <w:sz w:val="22"/>
-          <w:szCs w:val="22"/>
-        </w:rPr>
-        <w:t>. This information will be used for keeping lab attendance records and covid-19 contact tracing if required.</w:t>
-      </w:r>
-    </w:p>
-    <w:p>
-      <w:pPr>
-        <w:rPr>
-          <w:rFonts w:cstheme="minorHAnsi"/>
-          <w:sz w:val="22"/>
-          <w:szCs w:val="22"/>
-        </w:rPr>
       </w:pPr>
     </w:p>
     <w:p>
@@ -789,7 +770,25 @@
           <w:sz w:val="22"/>
           <w:szCs w:val="22"/>
         </w:rPr>
-        <w:t xml:space="preserve">13. Bags, jackets etc to be </w:t>
+        <w:t>1</w:t>
+      </w:r>
+      <w:r>
+        <w:rPr>
+          <w:rFonts w:eastAsia="Times New Roman" w:cstheme="minorHAnsi"/>
+          <w:color w:val="000000"/>
+          <w:sz w:val="22"/>
+          <w:szCs w:val="22"/>
+        </w:rPr>
+        <w:t>2</w:t>
+      </w:r>
+      <w:r>
+        <w:rPr>
+          <w:rFonts w:eastAsia="Times New Roman" w:cstheme="minorHAnsi"/>
+          <w:color w:val="000000"/>
+          <w:sz w:val="22"/>
+          <w:szCs w:val="22"/>
+        </w:rPr>
+        <w:t xml:space="preserve">. Bags, jackets etc to be </w:t>
       </w:r>
       <w:r>
         <w:rPr>
@@ -799,106 +798,6 @@
           <w:szCs w:val="22"/>
         </w:rPr>
         <w:t>stored safely near your experiment.</w:t>
-      </w:r>
-    </w:p>
-    <w:p>
-      <w:pPr>
-        <w:rPr>
-          <w:rFonts w:eastAsia="Times New Roman" w:cstheme="minorHAnsi"/>
-          <w:color w:val="000000"/>
-          <w:sz w:val="22"/>
-          <w:szCs w:val="22"/>
-        </w:rPr>
-      </w:pPr>
-      <w:r>
-        <w:rPr>
-          <w:rFonts w:eastAsia="Times New Roman" w:cstheme="minorHAnsi"/>
-          <w:color w:val="000000"/>
-          <w:sz w:val="22"/>
-          <w:szCs w:val="22"/>
-        </w:rPr>
-        <w:t xml:space="preserve">14 </w:t>
-      </w:r>
-      <w:r>
-        <w:rPr>
-          <w:rFonts w:eastAsia="Times New Roman" w:cstheme="minorHAnsi"/>
-          <w:color w:val="000000"/>
-          <w:sz w:val="22"/>
-          <w:szCs w:val="22"/>
-        </w:rPr>
-        <w:t xml:space="preserve"> Computational experiments, introductory exercised, d</w:t>
-      </w:r>
-      <w:r>
-        <w:rPr>
-          <w:rFonts w:eastAsia="Times New Roman" w:cstheme="minorHAnsi"/>
-          <w:color w:val="000000"/>
-          <w:sz w:val="22"/>
-          <w:szCs w:val="22"/>
-        </w:rPr>
-        <w:t>ata analysis</w:t>
-      </w:r>
-      <w:r>
-        <w:rPr>
-          <w:rFonts w:eastAsia="Times New Roman" w:cstheme="minorHAnsi"/>
-          <w:color w:val="000000"/>
-          <w:sz w:val="22"/>
-          <w:szCs w:val="22"/>
-        </w:rPr>
-        <w:t xml:space="preserve"> and report writing to be done remotely. Interactions</w:t>
-      </w:r>
-      <w:r>
-        <w:rPr>
-          <w:rFonts w:eastAsia="Times New Roman" w:cstheme="minorHAnsi"/>
-          <w:color w:val="000000"/>
-          <w:sz w:val="22"/>
-          <w:szCs w:val="22"/>
-        </w:rPr>
-        <w:t xml:space="preserve"> with staff </w:t>
-      </w:r>
-      <w:r>
-        <w:rPr>
-          <w:rFonts w:eastAsia="Times New Roman" w:cstheme="minorHAnsi"/>
-          <w:color w:val="000000"/>
-          <w:sz w:val="22"/>
-          <w:szCs w:val="22"/>
-        </w:rPr>
-        <w:t xml:space="preserve">(questions/interviews) to be </w:t>
-      </w:r>
-      <w:r>
-        <w:rPr>
-          <w:rFonts w:eastAsia="Times New Roman" w:cstheme="minorHAnsi"/>
-          <w:color w:val="000000"/>
-          <w:sz w:val="22"/>
-          <w:szCs w:val="22"/>
-        </w:rPr>
-        <w:t>arranged via email</w:t>
-      </w:r>
-      <w:r>
-        <w:rPr>
-          <w:rFonts w:eastAsia="Times New Roman" w:cstheme="minorHAnsi"/>
-          <w:color w:val="000000"/>
-          <w:sz w:val="22"/>
-          <w:szCs w:val="22"/>
-        </w:rPr>
-        <w:t xml:space="preserve"> and conducted remotely</w:t>
-      </w:r>
-      <w:r>
-        <w:rPr>
-          <w:rFonts w:eastAsia="Times New Roman" w:cstheme="minorHAnsi"/>
-          <w:color w:val="000000"/>
-          <w:sz w:val="22"/>
-          <w:szCs w:val="22"/>
-        </w:rPr>
-        <w:t>, where possible</w:t>
-      </w:r>
-      <w:r>
-        <w:rPr>
-          <w:rFonts w:eastAsia="Times New Roman" w:cstheme="minorHAnsi"/>
-          <w:color w:val="000000"/>
-          <w:sz w:val="22"/>
-          <w:szCs w:val="22"/>
-        </w:rPr>
-        <w:t>.</w:t>
       </w:r>
     </w:p>
     <w:p>
@@ -928,7 +827,7 @@
 </file>
 
 <file path=word/styles.xml><?xml version="1.0" encoding="utf-8"?>
-<w:styles xmlns:mc="http://schemas.openxmlformats.org/markup-compatibility/2006" xmlns:r="http://schemas.openxmlformats.org/officeDocument/2006/relationships" xmlns:w="http://schemas.openxmlformats.org/wordprocessingml/2006/main" xmlns:w14="http://schemas.microsoft.com/office/word/2010/wordml" xmlns:w15="http://schemas.microsoft.com/office/word/2012/wordml" xmlns:w16cid="http://schemas.microsoft.com/office/word/2016/wordml/cid" xmlns:w16se="http://schemas.microsoft.com/office/word/2015/wordml/symex" mc:Ignorable="w14 w15 w16se w16cid">
+<w:styles xmlns:mc="http://schemas.openxmlformats.org/markup-compatibility/2006" xmlns:r="http://schemas.openxmlformats.org/officeDocument/2006/relationships" xmlns:w="http://schemas.openxmlformats.org/wordprocessingml/2006/main" xmlns:w14="http://schemas.microsoft.com/office/word/2010/wordml" xmlns:w15="http://schemas.microsoft.com/office/word/2012/wordml" xmlns:w16cex="http://schemas.microsoft.com/office/word/2018/wordml/cex" xmlns:w16cid="http://schemas.microsoft.com/office/word/2016/wordml/cid" xmlns:w16="http://schemas.microsoft.com/office/word/2018/wordml" xmlns:w16sdtdh="http://schemas.microsoft.com/office/word/2020/wordml/sdtdatahash" xmlns:w16se="http://schemas.microsoft.com/office/word/2015/wordml/symex" mc:Ignorable="w14 w15 w16se w16cid w16 w16cex w16sdtdh">
   <w:docDefaults>
     <w:rPrDefault>
       <w:rPr>

</xml_diff>

<commit_message>
Updated COVID doc and re-arranged order of some menus
</commit_message>
<xml_diff>
--- a/content/info/covid/CoviDProcedure.docx
+++ b/content/info/covid/CoviDProcedure.docx
@@ -529,52 +529,62 @@
           <w:sz w:val="22"/>
           <w:szCs w:val="22"/>
         </w:rPr>
-        <w:t xml:space="preserve">7. Individual </w:t>
-      </w:r>
-      <w:r>
-        <w:rPr>
-          <w:rFonts w:eastAsia="Times New Roman" w:cstheme="minorHAnsi"/>
-          <w:color w:val="000000"/>
-          <w:sz w:val="22"/>
-          <w:szCs w:val="22"/>
-        </w:rPr>
-        <w:t xml:space="preserve">experiments </w:t>
-      </w:r>
-      <w:r>
-        <w:rPr>
-          <w:rFonts w:eastAsia="Times New Roman" w:cstheme="minorHAnsi"/>
-          <w:color w:val="000000"/>
-          <w:sz w:val="22"/>
-          <w:szCs w:val="22"/>
-        </w:rPr>
-        <w:t xml:space="preserve">will </w:t>
-      </w:r>
-      <w:r>
-        <w:rPr>
-          <w:rFonts w:eastAsia="Times New Roman" w:cstheme="minorHAnsi"/>
-          <w:color w:val="000000"/>
-          <w:sz w:val="22"/>
-          <w:szCs w:val="22"/>
-        </w:rPr>
-        <w:t xml:space="preserve">be </w:t>
-      </w:r>
-      <w:r>
-        <w:rPr>
-          <w:rFonts w:eastAsia="Times New Roman" w:cstheme="minorHAnsi"/>
-          <w:color w:val="000000"/>
-          <w:sz w:val="22"/>
-          <w:szCs w:val="22"/>
-        </w:rPr>
-        <w:t>separated to</w:t>
-      </w:r>
-      <w:r>
-        <w:rPr>
-          <w:rFonts w:eastAsia="Times New Roman" w:cstheme="minorHAnsi"/>
-          <w:color w:val="000000"/>
-          <w:sz w:val="22"/>
-          <w:szCs w:val="22"/>
-        </w:rPr>
-        <w:t xml:space="preserve"> ensure 2m separation between students</w:t>
+        <w:t>7</w:t>
+      </w:r>
+      <w:r>
+        <w:rPr>
+          <w:rFonts w:eastAsia="Times New Roman" w:cstheme="minorHAnsi"/>
+          <w:color w:val="000000"/>
+          <w:sz w:val="22"/>
+          <w:szCs w:val="22"/>
+        </w:rPr>
+        <w:t xml:space="preserve">. </w:t>
+      </w:r>
+      <w:r>
+        <w:rPr>
+          <w:rFonts w:eastAsia="Times New Roman" w:cstheme="minorHAnsi"/>
+          <w:color w:val="000000"/>
+          <w:sz w:val="22"/>
+          <w:szCs w:val="22"/>
+        </w:rPr>
+        <w:t>Students should work at their assigned experiment and avoid unnecessary circulation around or between labs.</w:t>
+      </w:r>
+    </w:p>
+    <w:p>
+      <w:pPr>
+        <w:rPr>
+          <w:rFonts w:eastAsia="Times New Roman" w:cstheme="minorHAnsi"/>
+          <w:color w:val="000000"/>
+          <w:sz w:val="22"/>
+          <w:szCs w:val="22"/>
+        </w:rPr>
+      </w:pPr>
+      <w:r>
+        <w:rPr>
+          <w:rFonts w:eastAsia="Times New Roman" w:cstheme="minorHAnsi"/>
+          <w:color w:val="000000"/>
+          <w:sz w:val="22"/>
+          <w:szCs w:val="22"/>
+        </w:rPr>
+        <w:t>8</w:t>
+      </w:r>
+      <w:r>
+        <w:rPr>
+          <w:rFonts w:eastAsia="Times New Roman" w:cstheme="minorHAnsi"/>
+          <w:color w:val="000000"/>
+          <w:sz w:val="22"/>
+          <w:szCs w:val="22"/>
+        </w:rPr>
+        <w:t xml:space="preserve">. </w:t>
+      </w:r>
+      <w:r>
+        <w:rPr>
+          <w:rFonts w:eastAsia="Times New Roman" w:cstheme="minorHAnsi"/>
+          <w:color w:val="000000"/>
+          <w:sz w:val="22"/>
+          <w:szCs w:val="22"/>
+        </w:rPr>
+        <w:t>Do not switch equipment between experiments</w:t>
       </w:r>
       <w:r>
         <w:rPr>
@@ -585,61 +595,108 @@
         </w:rPr>
         <w:t>.</w:t>
       </w:r>
-    </w:p>
-    <w:p>
-      <w:pPr>
-        <w:rPr>
-          <w:rFonts w:eastAsia="Times New Roman" w:cstheme="minorHAnsi"/>
-          <w:color w:val="000000"/>
-          <w:sz w:val="22"/>
-          <w:szCs w:val="22"/>
-        </w:rPr>
-      </w:pPr>
-      <w:r>
-        <w:rPr>
-          <w:rFonts w:eastAsia="Times New Roman" w:cstheme="minorHAnsi"/>
-          <w:color w:val="000000"/>
-          <w:sz w:val="22"/>
-          <w:szCs w:val="22"/>
-        </w:rPr>
-        <w:t xml:space="preserve">8. </w:t>
-      </w:r>
-      <w:r>
-        <w:rPr>
-          <w:rFonts w:eastAsia="Times New Roman" w:cstheme="minorHAnsi"/>
-          <w:color w:val="000000"/>
-          <w:sz w:val="22"/>
-          <w:szCs w:val="22"/>
-        </w:rPr>
-        <w:t>Students should work at their assigned experiment and avoid unnecessary circulation around or between labs.</w:t>
-      </w:r>
-    </w:p>
-    <w:p>
-      <w:pPr>
-        <w:rPr>
-          <w:rFonts w:eastAsia="Times New Roman" w:cstheme="minorHAnsi"/>
-          <w:color w:val="000000"/>
-          <w:sz w:val="22"/>
-          <w:szCs w:val="22"/>
-        </w:rPr>
-      </w:pPr>
-      <w:r>
-        <w:rPr>
-          <w:rFonts w:eastAsia="Times New Roman" w:cstheme="minorHAnsi"/>
-          <w:color w:val="000000"/>
-          <w:sz w:val="22"/>
-          <w:szCs w:val="22"/>
-        </w:rPr>
-        <w:t xml:space="preserve">9. </w:t>
-      </w:r>
-      <w:r>
-        <w:rPr>
-          <w:rFonts w:eastAsia="Times New Roman" w:cstheme="minorHAnsi"/>
-          <w:color w:val="000000"/>
-          <w:sz w:val="22"/>
-          <w:szCs w:val="22"/>
-        </w:rPr>
-        <w:t>Do not switch equipment between experiments</w:t>
+      <w:r>
+        <w:rPr>
+          <w:rFonts w:eastAsia="Times New Roman" w:cstheme="minorHAnsi"/>
+          <w:color w:val="000000"/>
+          <w:sz w:val="22"/>
+          <w:szCs w:val="22"/>
+        </w:rPr>
+        <w:t xml:space="preserve"> Ask staff/demonstrators if you think there is a problem with your equipment.</w:t>
+      </w:r>
+    </w:p>
+    <w:p>
+      <w:pPr>
+        <w:rPr>
+          <w:rFonts w:eastAsia="Times New Roman" w:cstheme="minorHAnsi"/>
+          <w:color w:val="000000"/>
+          <w:sz w:val="22"/>
+          <w:szCs w:val="22"/>
+        </w:rPr>
+      </w:pPr>
+      <w:r>
+        <w:rPr>
+          <w:rFonts w:eastAsia="Times New Roman" w:cstheme="minorHAnsi"/>
+          <w:color w:val="000000"/>
+          <w:sz w:val="22"/>
+          <w:szCs w:val="22"/>
+        </w:rPr>
+        <w:t>9</w:t>
+      </w:r>
+      <w:r>
+        <w:rPr>
+          <w:rFonts w:eastAsia="Times New Roman" w:cstheme="minorHAnsi"/>
+          <w:color w:val="000000"/>
+          <w:sz w:val="22"/>
+          <w:szCs w:val="22"/>
+        </w:rPr>
+        <w:t xml:space="preserve">. Shared equipment </w:t>
+      </w:r>
+      <w:proofErr w:type="spellStart"/>
+      <w:r>
+        <w:rPr>
+          <w:rFonts w:eastAsia="Times New Roman" w:cstheme="minorHAnsi"/>
+          <w:color w:val="000000"/>
+          <w:sz w:val="22"/>
+          <w:szCs w:val="22"/>
+        </w:rPr>
+        <w:t>eg</w:t>
+      </w:r>
+      <w:proofErr w:type="spellEnd"/>
+      <w:r>
+        <w:rPr>
+          <w:rFonts w:eastAsia="Times New Roman" w:cstheme="minorHAnsi"/>
+          <w:color w:val="000000"/>
+          <w:sz w:val="22"/>
+          <w:szCs w:val="22"/>
+        </w:rPr>
+        <w:t xml:space="preserve"> Gauss meter, </w:t>
+      </w:r>
+      <w:r>
+        <w:rPr>
+          <w:rFonts w:eastAsia="Times New Roman" w:cstheme="minorHAnsi"/>
+          <w:color w:val="000000"/>
+          <w:sz w:val="22"/>
+          <w:szCs w:val="22"/>
+        </w:rPr>
+        <w:t>should be returned after use to Paul. It should be cleaned before and after use.</w:t>
+      </w:r>
+    </w:p>
+    <w:p>
+      <w:pPr>
+        <w:rPr>
+          <w:rFonts w:eastAsia="Times New Roman" w:cstheme="minorHAnsi"/>
+          <w:color w:val="000000"/>
+          <w:sz w:val="22"/>
+          <w:szCs w:val="22"/>
+        </w:rPr>
+      </w:pPr>
+      <w:r>
+        <w:rPr>
+          <w:rFonts w:eastAsia="Times New Roman" w:cstheme="minorHAnsi"/>
+          <w:color w:val="000000"/>
+          <w:sz w:val="22"/>
+          <w:szCs w:val="22"/>
+        </w:rPr>
+        <w:t>1</w:t>
+      </w:r>
+      <w:r>
+        <w:rPr>
+          <w:rFonts w:eastAsia="Times New Roman" w:cstheme="minorHAnsi"/>
+          <w:color w:val="000000"/>
+          <w:sz w:val="22"/>
+          <w:szCs w:val="22"/>
+        </w:rPr>
+        <w:t>0</w:t>
+      </w:r>
+      <w:r>
+        <w:rPr>
+          <w:rFonts w:eastAsia="Times New Roman" w:cstheme="minorHAnsi"/>
+          <w:color w:val="000000"/>
+          <w:sz w:val="22"/>
+          <w:szCs w:val="22"/>
+        </w:rPr>
+        <w:t>. Nothing to be left behind on benches. Anything left behind at the end of a session will be binned</w:t>
       </w:r>
       <w:r>
         <w:rPr>
@@ -650,63 +707,6 @@
         </w:rPr>
         <w:t>.</w:t>
       </w:r>
-      <w:r>
-        <w:rPr>
-          <w:rFonts w:eastAsia="Times New Roman" w:cstheme="minorHAnsi"/>
-          <w:color w:val="000000"/>
-          <w:sz w:val="22"/>
-          <w:szCs w:val="22"/>
-        </w:rPr>
-        <w:t xml:space="preserve"> Ask staff/demonstrators if you think there is a problem with your equipment.</w:t>
-      </w:r>
-    </w:p>
-    <w:p>
-      <w:pPr>
-        <w:rPr>
-          <w:rFonts w:eastAsia="Times New Roman" w:cstheme="minorHAnsi"/>
-          <w:color w:val="000000"/>
-          <w:sz w:val="22"/>
-          <w:szCs w:val="22"/>
-        </w:rPr>
-      </w:pPr>
-      <w:r>
-        <w:rPr>
-          <w:rFonts w:eastAsia="Times New Roman" w:cstheme="minorHAnsi"/>
-          <w:color w:val="000000"/>
-          <w:sz w:val="22"/>
-          <w:szCs w:val="22"/>
-        </w:rPr>
-        <w:t xml:space="preserve">10. Shared equipment </w:t>
-      </w:r>
-      <w:proofErr w:type="spellStart"/>
-      <w:r>
-        <w:rPr>
-          <w:rFonts w:eastAsia="Times New Roman" w:cstheme="minorHAnsi"/>
-          <w:color w:val="000000"/>
-          <w:sz w:val="22"/>
-          <w:szCs w:val="22"/>
-        </w:rPr>
-        <w:t>eg</w:t>
-      </w:r>
-      <w:proofErr w:type="spellEnd"/>
-      <w:r>
-        <w:rPr>
-          <w:rFonts w:eastAsia="Times New Roman" w:cstheme="minorHAnsi"/>
-          <w:color w:val="000000"/>
-          <w:sz w:val="22"/>
-          <w:szCs w:val="22"/>
-        </w:rPr>
-        <w:t xml:space="preserve"> Gauss meter, </w:t>
-      </w:r>
-      <w:r>
-        <w:rPr>
-          <w:rFonts w:eastAsia="Times New Roman" w:cstheme="minorHAnsi"/>
-          <w:color w:val="000000"/>
-          <w:sz w:val="22"/>
-          <w:szCs w:val="22"/>
-        </w:rPr>
-        <w:t>should be returned after use to Paul. It should be cleaned before and after use.</w:t>
-      </w:r>
     </w:p>
     <w:p>
       <w:pPr>
@@ -734,52 +734,6 @@
           <w:szCs w:val="22"/>
         </w:rPr>
         <w:t>1</w:t>
-      </w:r>
-      <w:r>
-        <w:rPr>
-          <w:rFonts w:eastAsia="Times New Roman" w:cstheme="minorHAnsi"/>
-          <w:color w:val="000000"/>
-          <w:sz w:val="22"/>
-          <w:szCs w:val="22"/>
-        </w:rPr>
-        <w:t>. Nothing to be left behind on benches. Anything left behind at the end of a session will be binned</w:t>
-      </w:r>
-      <w:r>
-        <w:rPr>
-          <w:rFonts w:eastAsia="Times New Roman" w:cstheme="minorHAnsi"/>
-          <w:color w:val="000000"/>
-          <w:sz w:val="22"/>
-          <w:szCs w:val="22"/>
-        </w:rPr>
-        <w:t>.</w:t>
-      </w:r>
-    </w:p>
-    <w:p>
-      <w:pPr>
-        <w:rPr>
-          <w:rFonts w:eastAsia="Times New Roman" w:cstheme="minorHAnsi"/>
-          <w:color w:val="000000"/>
-          <w:sz w:val="22"/>
-          <w:szCs w:val="22"/>
-        </w:rPr>
-      </w:pPr>
-      <w:r>
-        <w:rPr>
-          <w:rFonts w:eastAsia="Times New Roman" w:cstheme="minorHAnsi"/>
-          <w:color w:val="000000"/>
-          <w:sz w:val="22"/>
-          <w:szCs w:val="22"/>
-        </w:rPr>
-        <w:t>1</w:t>
-      </w:r>
-      <w:r>
-        <w:rPr>
-          <w:rFonts w:eastAsia="Times New Roman" w:cstheme="minorHAnsi"/>
-          <w:color w:val="000000"/>
-          <w:sz w:val="22"/>
-          <w:szCs w:val="22"/>
-        </w:rPr>
-        <w:t>2</w:t>
       </w:r>
       <w:r>
         <w:rPr>

</xml_diff>